<commit_message>
New translations 05_Prisoners and candies - subtitles (corrected).docx (Swahili, Kenya)
</commit_message>
<xml_diff>
--- a/video_subtitles/translation/swa/05_Prisoners and candies - subtitles (corrected).docx
+++ b/video_subtitles/translation/swa/05_Prisoners and candies - subtitles (corrected).docx
@@ -225,7 +225,7 @@
           <w:shd w:fill="auto" w:val="clear"/>
           <w:vertAlign w:val="baseline"/>
         </w:rPr>
-        <w:t>[Music]</w:t>
+        <w:t>[Muziki]</w:t>
       </w:r>
     </w:p>
     <w:p>
@@ -3391,7 +3391,7 @@
           <w:shd w:fill="auto" w:val="clear"/>
           <w:vertAlign w:val="baseline"/>
         </w:rPr>
-        <w:t>[Music]</w:t>
+        <w:t>[Muziki]</w:t>
       </w:r>
     </w:p>
     <w:sectPr>

</xml_diff>

<commit_message>
New translations 05_Prisoners and candies - subtitles (corrected).docx (Swahili, Tanzania)
</commit_message>
<xml_diff>
--- a/video_subtitles/translation/swa/05_Prisoners and candies - subtitles (corrected).docx
+++ b/video_subtitles/translation/swa/05_Prisoners and candies - subtitles (corrected).docx
@@ -26,7 +26,7 @@
         <w:rPr>
           <w:b w:val="1"/>
         </w:rPr>
-        <w:t xml:space="preserve">Wafungwa na peremende - manukuu:</w:t>
+        <w:t xml:space="preserve">Prisoners and candies - subtitles:</w:t>
       </w:r>
     </w:p>
     <w:p>
@@ -53,7 +53,7 @@
         <w:rPr>
           <w:b w:val="1"/>
         </w:rPr>
-        <w:t xml:space="preserve">**mazungumzo huanza saa 55 ya pili sio 27 kwa sababu ya klipu ya utangulizi. Nilirekebisha nyakati ipasavyo. -John Argentino</w:t>
+        <w:t xml:space="preserve">**dialogue starts at second 55 not 27 because of the intro clip. I adjusted the times accordingly. -John Argentino</w:t>
       </w:r>
     </w:p>
     <w:p>
@@ -225,7 +225,7 @@
           <w:shd w:fill="auto" w:val="clear"/>
           <w:vertAlign w:val="baseline"/>
         </w:rPr>
-        <w:t>[Muziki]</w:t>
+        <w:t>[Music]</w:t>
       </w:r>
     </w:p>
     <w:p>
@@ -3391,7 +3391,7 @@
           <w:shd w:fill="auto" w:val="clear"/>
           <w:vertAlign w:val="baseline"/>
         </w:rPr>
-        <w:t>[Muziki]</w:t>
+        <w:t>[Music]</w:t>
       </w:r>
     </w:p>
     <w:sectPr>

</xml_diff>